<commit_message>
Updated 12/11/2021, 10:55 AM
</commit_message>
<xml_diff>
--- a/Web Development Notes.docx
+++ b/Web Development Notes.docx
@@ -36,7 +36,15 @@
           <w:sz w:val="20"/>
           <w:szCs w:val="48"/>
         </w:rPr>
-        <w:t>Day 1 HTML tags,</w:t>
+        <w:t>Day 1, HTML</w:t>
+      </w:r>
+      <w:r>
+        <w:rPr>
+          <w:color w:val="000000" w:themeColor="text1"/>
+          <w:sz w:val="20"/>
+          <w:szCs w:val="48"/>
+        </w:rPr>
+        <w:t>,</w:t>
       </w:r>
     </w:p>
     <w:p>
@@ -1429,13 +1437,23 @@
         </w:rPr>
         <w:t>ay 2</w:t>
       </w:r>
+      <w:proofErr w:type="gramStart"/>
       <w:r>
         <w:rPr>
           <w:color w:val="000000" w:themeColor="text1"/>
           <w:sz w:val="20"/>
           <w:szCs w:val="48"/>
         </w:rPr>
-        <w:t xml:space="preserve"> HTML tags,</w:t>
+        <w:t>,  HTML</w:t>
+      </w:r>
+      <w:proofErr w:type="gramEnd"/>
+      <w:r>
+        <w:rPr>
+          <w:color w:val="000000" w:themeColor="text1"/>
+          <w:sz w:val="20"/>
+          <w:szCs w:val="48"/>
+        </w:rPr>
+        <w:t>,</w:t>
       </w:r>
     </w:p>
     <w:p>
@@ -2232,6 +2250,26 @@
     </w:p>
     <w:p>
       <w:pPr>
+        <w:jc w:val="center"/>
+        <w:rPr>
+          <w:b/>
+          <w:color w:val="FF0000"/>
+          <w:sz w:val="52"/>
+          <w:szCs w:val="48"/>
+        </w:rPr>
+      </w:pPr>
+      <w:r>
+        <w:rPr>
+          <w:b/>
+          <w:color w:val="FF0000"/>
+          <w:sz w:val="52"/>
+          <w:szCs w:val="48"/>
+        </w:rPr>
+        <w:t>---------------------------------------------------------</w:t>
+      </w:r>
+    </w:p>
+    <w:p>
+      <w:pPr>
         <w:spacing w:line="285" w:lineRule="atLeast"/>
         <w:jc w:val="both"/>
         <w:rPr>
@@ -2299,6 +2337,59 @@
     </w:p>
     <w:p>
       <w:pPr>
+        <w:rPr>
+          <w:color w:val="000000" w:themeColor="text1"/>
+          <w:sz w:val="20"/>
+          <w:szCs w:val="48"/>
+        </w:rPr>
+      </w:pPr>
+    </w:p>
+    <w:p>
+      <w:pPr>
+        <w:rPr>
+          <w:color w:val="000000" w:themeColor="text1"/>
+          <w:sz w:val="20"/>
+          <w:szCs w:val="48"/>
+        </w:rPr>
+      </w:pPr>
+      <w:r>
+        <w:rPr>
+          <w:color w:val="000000" w:themeColor="text1"/>
+          <w:sz w:val="20"/>
+          <w:szCs w:val="48"/>
+        </w:rPr>
+        <w:lastRenderedPageBreak/>
+        <w:t>Day 3</w:t>
+      </w:r>
+      <w:r>
+        <w:rPr>
+          <w:color w:val="000000" w:themeColor="text1"/>
+          <w:sz w:val="20"/>
+          <w:szCs w:val="48"/>
+        </w:rPr>
+        <w:t>,</w:t>
+      </w:r>
+      <w:r>
+        <w:rPr>
+          <w:color w:val="000000" w:themeColor="text1"/>
+          <w:sz w:val="20"/>
+          <w:szCs w:val="48"/>
+        </w:rPr>
+        <w:t xml:space="preserve"> HTML</w:t>
+      </w:r>
+      <w:r>
+        <w:rPr>
+          <w:color w:val="000000" w:themeColor="text1"/>
+          <w:sz w:val="20"/>
+          <w:szCs w:val="48"/>
+        </w:rPr>
+        <w:t>,</w:t>
+      </w:r>
+      <w:bookmarkStart w:id="0" w:name="_GoBack"/>
+      <w:bookmarkEnd w:id="0"/>
+    </w:p>
+    <w:p>
+      <w:pPr>
         <w:spacing w:line="360" w:lineRule="auto"/>
         <w:rPr>
           <w:b/>
@@ -2306,18 +2397,6 @@
           <w:szCs w:val="24"/>
         </w:rPr>
       </w:pPr>
-    </w:p>
-    <w:p>
-      <w:pPr>
-        <w:spacing w:line="360" w:lineRule="auto"/>
-        <w:rPr>
-          <w:b/>
-          <w:sz w:val="28"/>
-          <w:szCs w:val="24"/>
-        </w:rPr>
-      </w:pPr>
-      <w:bookmarkStart w:id="0" w:name="_GoBack"/>
-      <w:bookmarkEnd w:id="0"/>
     </w:p>
     <w:p>
       <w:pPr>
@@ -3454,7 +3533,7 @@
 </file>
 
 <file path=customXml/itemProps1.xml><?xml version="1.0" encoding="utf-8"?>
-<ds:datastoreItem xmlns:ds="http://schemas.openxmlformats.org/officeDocument/2006/customXml" ds:itemID="{E8970039-B8B3-4286-AC42-30926063E735}">
+<ds:datastoreItem xmlns:ds="http://schemas.openxmlformats.org/officeDocument/2006/customXml" ds:itemID="{800AE62D-0F9D-4D68-A79B-1EDF67051DF5}">
   <ds:schemaRefs>
     <ds:schemaRef ds:uri="http://schemas.openxmlformats.org/officeDocument/2006/bibliography"/>
   </ds:schemaRefs>

</xml_diff>